<commit_message>
Adicionei os checkbox de ativaçao
</commit_message>
<xml_diff>
--- a/DescricaoCriacao.docx
+++ b/DescricaoCriacao.docx
@@ -187,10 +187,7 @@
       </w:r>
       <w:proofErr w:type="spellEnd"/>
       <w:r>
-        <w:t xml:space="preserve"> ativa para </w:t>
-      </w:r>
-      <w:r>
-        <w:t>o single-</w:t>
+        <w:t xml:space="preserve"> ativa para o single-</w:t>
       </w:r>
       <w:proofErr w:type="spellStart"/>
       <w:r>
@@ -206,14 +203,92 @@
       </w:r>
       <w:proofErr w:type="gramEnd"/>
       <w:r>
+        <w:t>.java – Linha 289</w:t>
+      </w:r>
+    </w:p>
+    <w:p>
+      <w:r>
+        <w:t xml:space="preserve">Adicionei os dois </w:t>
+      </w:r>
+      <w:proofErr w:type="spellStart"/>
+      <w:r>
+        <w:t>checkbox</w:t>
+      </w:r>
+      <w:proofErr w:type="spellEnd"/>
+      <w:r>
+        <w:t xml:space="preserve"> de ativação da interrupção e do single-</w:t>
+      </w:r>
+      <w:proofErr w:type="spellStart"/>
+      <w:r>
+        <w:t>step</w:t>
+      </w:r>
+      <w:proofErr w:type="spellEnd"/>
+      <w:r>
+        <w:t xml:space="preserve"> – </w:t>
+      </w:r>
+      <w:proofErr w:type="gramStart"/>
+      <w:r>
+        <w:t>TelaExecucao</w:t>
+      </w:r>
+      <w:proofErr w:type="gramEnd"/>
+      <w:r>
+        <w:t>.java</w:t>
+      </w:r>
+    </w:p>
+    <w:p>
+      <w:r>
+        <w:t>Controle de ativação do single-</w:t>
+      </w:r>
+      <w:proofErr w:type="spellStart"/>
+      <w:r>
+        <w:t>step</w:t>
+      </w:r>
+      <w:proofErr w:type="spellEnd"/>
+      <w:r>
+        <w:t xml:space="preserve"> – </w:t>
+      </w:r>
+      <w:proofErr w:type="gramStart"/>
+      <w:r>
+        <w:t>TelaExecucao</w:t>
+      </w:r>
+      <w:proofErr w:type="gramEnd"/>
+      <w:r>
+        <w:t>.java – Linha 439</w:t>
+      </w:r>
+    </w:p>
+    <w:p>
+      <w:r>
+        <w:t xml:space="preserve">Controle de ativação </w:t>
+      </w:r>
+      <w:r>
+        <w:t xml:space="preserve">da </w:t>
+      </w:r>
+      <w:proofErr w:type="spellStart"/>
+      <w:r>
+        <w:t>interrupaçao</w:t>
+      </w:r>
+      <w:proofErr w:type="spellEnd"/>
+      <w:r>
+        <w:t xml:space="preserve"> </w:t>
+      </w:r>
+      <w:r>
+        <w:t xml:space="preserve">– </w:t>
+      </w:r>
+      <w:proofErr w:type="gramStart"/>
+      <w:r>
+        <w:t>TelaExecucao</w:t>
+      </w:r>
+      <w:proofErr w:type="gramEnd"/>
+      <w:r>
         <w:t xml:space="preserve">.java – Linha </w:t>
       </w:r>
       <w:r>
-        <w:t>289</w:t>
+        <w:t>451</w:t>
       </w:r>
       <w:bookmarkStart w:id="0" w:name="_GoBack"/>
       <w:bookmarkEnd w:id="0"/>
     </w:p>
+    <w:p/>
     <w:p/>
     <w:p/>
     <w:sectPr>

</xml_diff>